<commit_message>
corrigiendo tabla de contenido
</commit_message>
<xml_diff>
--- a/docs/src/Guía para del desarrollador.docx
+++ b/docs/src/Guía para del desarrollador.docx
@@ -6,7 +6,7 @@
       <w:pPr>
         <w:pStyle w:val="Ttulo1"/>
       </w:pPr>
-      <w:bookmarkStart w:id="0" w:name="_Toc1735362"/>
+      <w:bookmarkStart w:id="0" w:name="_Toc1811636"/>
       <w:r>
         <w:t>Guía para del desarrollador</w:t>
       </w:r>
@@ -15,13 +15,6 @@
     <w:p/>
     <w:sdt>
       <w:sdtPr>
-        <w:id w:val="9656573"/>
-        <w:docPartObj>
-          <w:docPartGallery w:val="Table of Contents"/>
-          <w:docPartUnique/>
-        </w:docPartObj>
-      </w:sdtPr>
-      <w:sdtEndPr>
         <w:rPr>
           <w:rFonts w:asciiTheme="minorHAnsi" w:eastAsiaTheme="minorHAnsi" w:hAnsiTheme="minorHAnsi" w:cstheme="minorBidi"/>
           <w:b w:val="0"/>
@@ -29,8 +22,14 @@
           <w:color w:val="auto"/>
           <w:sz w:val="22"/>
           <w:szCs w:val="22"/>
+          <w:lang w:val="es-PA"/>
         </w:rPr>
-      </w:sdtEndPr>
+        <w:id w:val="9656573"/>
+        <w:docPartObj>
+          <w:docPartGallery w:val="Table of Contents"/>
+          <w:docPartUnique/>
+        </w:docPartObj>
+      </w:sdtPr>
       <w:sdtContent>
         <w:p>
           <w:pPr>
@@ -60,7 +59,7 @@
           <w:r>
             <w:fldChar w:fldCharType="separate"/>
           </w:r>
-          <w:hyperlink w:anchor="_Toc1735362" w:history="1">
+          <w:hyperlink w:anchor="_Toc1811636" w:history="1">
             <w:r>
               <w:rPr>
                 <w:rStyle w:val="Hipervnculo"/>
@@ -87,7 +86,7 @@
                 <w:noProof/>
                 <w:webHidden/>
               </w:rPr>
-              <w:instrText xml:space="preserve"> PAGEREF _Toc1735362 \h </w:instrText>
+              <w:instrText xml:space="preserve"> PAGEREF _Toc1811636 \h </w:instrText>
             </w:r>
             <w:r>
               <w:rPr>
@@ -129,7 +128,7 @@
               <w:lang w:val="es-PA" w:eastAsia="es-PA"/>
             </w:rPr>
           </w:pPr>
-          <w:hyperlink w:anchor="_Toc1735363" w:history="1">
+          <w:hyperlink w:anchor="_Toc1811637" w:history="1">
             <w:r>
               <w:rPr>
                 <w:rStyle w:val="Hipervnculo"/>
@@ -156,7 +155,7 @@
                 <w:noProof/>
                 <w:webHidden/>
               </w:rPr>
-              <w:instrText xml:space="preserve"> PAGEREF _Toc1735363 \h </w:instrText>
+              <w:instrText xml:space="preserve"> PAGEREF _Toc1811637 \h </w:instrText>
             </w:r>
             <w:r>
               <w:rPr>
@@ -198,7 +197,7 @@
               <w:lang w:val="es-PA" w:eastAsia="es-PA"/>
             </w:rPr>
           </w:pPr>
-          <w:hyperlink w:anchor="_Toc1735364" w:history="1">
+          <w:hyperlink w:anchor="_Toc1811638" w:history="1">
             <w:r>
               <w:rPr>
                 <w:rStyle w:val="Hipervnculo"/>
@@ -225,7 +224,7 @@
                 <w:noProof/>
                 <w:webHidden/>
               </w:rPr>
-              <w:instrText xml:space="preserve"> PAGEREF _Toc1735364 \h </w:instrText>
+              <w:instrText xml:space="preserve"> PAGEREF _Toc1811638 \h </w:instrText>
             </w:r>
             <w:r>
               <w:rPr>
@@ -267,7 +266,7 @@
               <w:lang w:val="es-PA" w:eastAsia="es-PA"/>
             </w:rPr>
           </w:pPr>
-          <w:hyperlink w:anchor="_Toc1735365" w:history="1">
+          <w:hyperlink w:anchor="_Toc1811639" w:history="1">
             <w:r>
               <w:rPr>
                 <w:rStyle w:val="Hipervnculo"/>
@@ -294,7 +293,7 @@
                 <w:noProof/>
                 <w:webHidden/>
               </w:rPr>
-              <w:instrText xml:space="preserve"> PAGEREF _Toc1735365 \h </w:instrText>
+              <w:instrText xml:space="preserve"> PAGEREF _Toc1811639 \h </w:instrText>
             </w:r>
             <w:r>
               <w:rPr>
@@ -336,7 +335,7 @@
               <w:lang w:val="es-PA" w:eastAsia="es-PA"/>
             </w:rPr>
           </w:pPr>
-          <w:hyperlink w:anchor="_Toc1735366" w:history="1">
+          <w:hyperlink w:anchor="_Toc1811640" w:history="1">
             <w:r>
               <w:rPr>
                 <w:rStyle w:val="Hipervnculo"/>
@@ -363,7 +362,7 @@
                 <w:noProof/>
                 <w:webHidden/>
               </w:rPr>
-              <w:instrText xml:space="preserve"> PAGEREF _Toc1735366 \h </w:instrText>
+              <w:instrText xml:space="preserve"> PAGEREF _Toc1811640 \h </w:instrText>
             </w:r>
             <w:r>
               <w:rPr>
@@ -405,7 +404,7 @@
               <w:lang w:val="es-PA" w:eastAsia="es-PA"/>
             </w:rPr>
           </w:pPr>
-          <w:hyperlink w:anchor="_Toc1735367" w:history="1">
+          <w:hyperlink w:anchor="_Toc1811641" w:history="1">
             <w:r>
               <w:rPr>
                 <w:rStyle w:val="Hipervnculo"/>
@@ -432,7 +431,7 @@
                 <w:noProof/>
                 <w:webHidden/>
               </w:rPr>
-              <w:instrText xml:space="preserve"> PAGEREF _Toc1735367 \h </w:instrText>
+              <w:instrText xml:space="preserve"> PAGEREF _Toc1811641 \h </w:instrText>
             </w:r>
             <w:r>
               <w:rPr>
@@ -474,7 +473,7 @@
               <w:lang w:val="es-PA" w:eastAsia="es-PA"/>
             </w:rPr>
           </w:pPr>
-          <w:hyperlink w:anchor="_Toc1735368" w:history="1">
+          <w:hyperlink w:anchor="_Toc1811642" w:history="1">
             <w:r>
               <w:rPr>
                 <w:rStyle w:val="Hipervnculo"/>
@@ -501,7 +500,7 @@
                 <w:noProof/>
                 <w:webHidden/>
               </w:rPr>
-              <w:instrText xml:space="preserve"> PAGEREF _Toc1735368 \h </w:instrText>
+              <w:instrText xml:space="preserve"> PAGEREF _Toc1811642 \h </w:instrText>
             </w:r>
             <w:r>
               <w:rPr>
@@ -543,7 +542,7 @@
               <w:lang w:val="es-PA" w:eastAsia="es-PA"/>
             </w:rPr>
           </w:pPr>
-          <w:hyperlink w:anchor="_Toc1735369" w:history="1">
+          <w:hyperlink w:anchor="_Toc1811643" w:history="1">
             <w:r>
               <w:rPr>
                 <w:rStyle w:val="Hipervnculo"/>
@@ -570,7 +569,7 @@
                 <w:noProof/>
                 <w:webHidden/>
               </w:rPr>
-              <w:instrText xml:space="preserve"> PAGEREF _Toc1735369 \h </w:instrText>
+              <w:instrText xml:space="preserve"> PAGEREF _Toc1811643 \h </w:instrText>
             </w:r>
             <w:r>
               <w:rPr>
@@ -591,6 +590,213 @@
                 <w:webHidden/>
               </w:rPr>
               <w:t>5</w:t>
+            </w:r>
+            <w:r>
+              <w:rPr>
+                <w:noProof/>
+                <w:webHidden/>
+              </w:rPr>
+              <w:fldChar w:fldCharType="end"/>
+            </w:r>
+          </w:hyperlink>
+        </w:p>
+        <w:p>
+          <w:pPr>
+            <w:pStyle w:val="TDC2"/>
+            <w:tabs>
+              <w:tab w:val="right" w:leader="dot" w:pos="8828"/>
+            </w:tabs>
+            <w:rPr>
+              <w:noProof/>
+              <w:lang w:val="es-PA" w:eastAsia="es-PA"/>
+            </w:rPr>
+          </w:pPr>
+          <w:hyperlink w:anchor="_Toc1811644" w:history="1">
+            <w:r>
+              <w:rPr>
+                <w:rStyle w:val="Hipervnculo"/>
+                <w:noProof/>
+              </w:rPr>
+              <w:t>Preparando el entorno de desarrollo</w:t>
+            </w:r>
+            <w:r>
+              <w:rPr>
+                <w:noProof/>
+                <w:webHidden/>
+              </w:rPr>
+              <w:tab/>
+            </w:r>
+            <w:r>
+              <w:rPr>
+                <w:noProof/>
+                <w:webHidden/>
+              </w:rPr>
+              <w:fldChar w:fldCharType="begin"/>
+            </w:r>
+            <w:r>
+              <w:rPr>
+                <w:noProof/>
+                <w:webHidden/>
+              </w:rPr>
+              <w:instrText xml:space="preserve"> PAGEREF _Toc1811644 \h </w:instrText>
+            </w:r>
+            <w:r>
+              <w:rPr>
+                <w:noProof/>
+                <w:webHidden/>
+              </w:rPr>
+            </w:r>
+            <w:r>
+              <w:rPr>
+                <w:noProof/>
+                <w:webHidden/>
+              </w:rPr>
+              <w:fldChar w:fldCharType="separate"/>
+            </w:r>
+            <w:r>
+              <w:rPr>
+                <w:noProof/>
+                <w:webHidden/>
+              </w:rPr>
+              <w:t>6</w:t>
+            </w:r>
+            <w:r>
+              <w:rPr>
+                <w:noProof/>
+                <w:webHidden/>
+              </w:rPr>
+              <w:fldChar w:fldCharType="end"/>
+            </w:r>
+          </w:hyperlink>
+        </w:p>
+        <w:p>
+          <w:pPr>
+            <w:pStyle w:val="TDC3"/>
+            <w:tabs>
+              <w:tab w:val="right" w:leader="dot" w:pos="8828"/>
+            </w:tabs>
+            <w:rPr>
+              <w:noProof/>
+              <w:lang w:val="es-PA" w:eastAsia="es-PA"/>
+            </w:rPr>
+          </w:pPr>
+          <w:hyperlink w:anchor="_Toc1811645" w:history="1">
+            <w:r>
+              <w:rPr>
+                <w:rStyle w:val="Hipervnculo"/>
+                <w:noProof/>
+              </w:rPr>
+              <w:t>Código Fuente del proyecto</w:t>
+            </w:r>
+            <w:r>
+              <w:rPr>
+                <w:noProof/>
+                <w:webHidden/>
+              </w:rPr>
+              <w:tab/>
+            </w:r>
+            <w:r>
+              <w:rPr>
+                <w:noProof/>
+                <w:webHidden/>
+              </w:rPr>
+              <w:fldChar w:fldCharType="begin"/>
+            </w:r>
+            <w:r>
+              <w:rPr>
+                <w:noProof/>
+                <w:webHidden/>
+              </w:rPr>
+              <w:instrText xml:space="preserve"> PAGEREF _Toc1811645 \h </w:instrText>
+            </w:r>
+            <w:r>
+              <w:rPr>
+                <w:noProof/>
+                <w:webHidden/>
+              </w:rPr>
+            </w:r>
+            <w:r>
+              <w:rPr>
+                <w:noProof/>
+                <w:webHidden/>
+              </w:rPr>
+              <w:fldChar w:fldCharType="separate"/>
+            </w:r>
+            <w:r>
+              <w:rPr>
+                <w:noProof/>
+                <w:webHidden/>
+              </w:rPr>
+              <w:t>6</w:t>
+            </w:r>
+            <w:r>
+              <w:rPr>
+                <w:noProof/>
+                <w:webHidden/>
+              </w:rPr>
+              <w:fldChar w:fldCharType="end"/>
+            </w:r>
+          </w:hyperlink>
+        </w:p>
+        <w:p>
+          <w:pPr>
+            <w:pStyle w:val="TDC3"/>
+            <w:tabs>
+              <w:tab w:val="right" w:leader="dot" w:pos="8828"/>
+            </w:tabs>
+            <w:rPr>
+              <w:noProof/>
+              <w:lang w:val="es-PA" w:eastAsia="es-PA"/>
+            </w:rPr>
+          </w:pPr>
+          <w:hyperlink w:anchor="_Toc1811646" w:history="1">
+            <w:r>
+              <w:rPr>
+                <w:rStyle w:val="Hipervnculo"/>
+                <w:noProof/>
+              </w:rPr>
+              <w:t>Base de datos</w:t>
+            </w:r>
+            <w:r>
+              <w:rPr>
+                <w:noProof/>
+                <w:webHidden/>
+              </w:rPr>
+              <w:tab/>
+            </w:r>
+            <w:r>
+              <w:rPr>
+                <w:noProof/>
+                <w:webHidden/>
+              </w:rPr>
+              <w:fldChar w:fldCharType="begin"/>
+            </w:r>
+            <w:r>
+              <w:rPr>
+                <w:noProof/>
+                <w:webHidden/>
+              </w:rPr>
+              <w:instrText xml:space="preserve"> PAGEREF _Toc1811646 \h </w:instrText>
+            </w:r>
+            <w:r>
+              <w:rPr>
+                <w:noProof/>
+                <w:webHidden/>
+              </w:rPr>
+            </w:r>
+            <w:r>
+              <w:rPr>
+                <w:noProof/>
+                <w:webHidden/>
+              </w:rPr>
+              <w:fldChar w:fldCharType="separate"/>
+            </w:r>
+            <w:r>
+              <w:rPr>
+                <w:noProof/>
+                <w:webHidden/>
+              </w:rPr>
+              <w:t>6</w:t>
             </w:r>
             <w:r>
               <w:rPr>
@@ -628,7 +834,7 @@
       <w:pPr>
         <w:pStyle w:val="Ttulo2"/>
       </w:pPr>
-      <w:bookmarkStart w:id="1" w:name="_Toc1735363"/>
+      <w:bookmarkStart w:id="1" w:name="_Toc1811637"/>
       <w:r>
         <w:t>Programas y lenguajes</w:t>
       </w:r>
@@ -780,7 +986,7 @@
       <w:pPr>
         <w:pStyle w:val="Ttulo2"/>
       </w:pPr>
-      <w:bookmarkStart w:id="2" w:name="_Toc1735364"/>
+      <w:bookmarkStart w:id="2" w:name="_Toc1811638"/>
       <w:r>
         <w:lastRenderedPageBreak/>
         <w:t>Instalando nuestras herramientas</w:t>
@@ -791,7 +997,7 @@
       <w:pPr>
         <w:pStyle w:val="Ttulo3"/>
       </w:pPr>
-      <w:bookmarkStart w:id="3" w:name="_Toc1735365"/>
+      <w:bookmarkStart w:id="3" w:name="_Toc1811639"/>
       <w:r>
         <w:t>Descargando e instalando  XAMPP</w:t>
       </w:r>
@@ -895,7 +1101,7 @@
       <w:pPr>
         <w:pStyle w:val="Ttulo3"/>
       </w:pPr>
-      <w:bookmarkStart w:id="4" w:name="_Toc1735366"/>
+      <w:bookmarkStart w:id="4" w:name="_Toc1811640"/>
       <w:r>
         <w:t xml:space="preserve">Descargando el instalando </w:t>
       </w:r>
@@ -1062,7 +1268,7 @@
           <w:color w:val="auto"/>
         </w:rPr>
       </w:pPr>
-      <w:bookmarkStart w:id="5" w:name="_Toc1735367"/>
+      <w:bookmarkStart w:id="5" w:name="_Toc1811641"/>
       <w:r>
         <w:lastRenderedPageBreak/>
         <w:t xml:space="preserve">Descargando e instalando </w:t>
@@ -1484,7 +1690,7 @@
       <w:pPr>
         <w:pStyle w:val="Ttulo3"/>
       </w:pPr>
-      <w:bookmarkStart w:id="6" w:name="_Toc1735368"/>
+      <w:bookmarkStart w:id="6" w:name="_Toc1811642"/>
       <w:r>
         <w:lastRenderedPageBreak/>
         <w:t>Descarga e instalación de SASS</w:t>
@@ -1493,10 +1699,7 @@
     </w:p>
     <w:p>
       <w:r>
-        <w:t xml:space="preserve">Al usar Windows </w:t>
-      </w:r>
-      <w:r>
-        <w:t xml:space="preserve">se debe descargar </w:t>
+        <w:t xml:space="preserve">Al usar Windows se debe descargar </w:t>
       </w:r>
       <w:proofErr w:type="spellStart"/>
       <w:r>
@@ -1504,19 +1707,7 @@
       </w:r>
       <w:proofErr w:type="spellEnd"/>
       <w:r>
-        <w:t xml:space="preserve">, SASS se instala desde consola y </w:t>
-      </w:r>
-      <w:r>
-        <w:t>se necesita</w:t>
-      </w:r>
-      <w:r>
-        <w:t xml:space="preserve"> </w:t>
-      </w:r>
-      <w:r>
-        <w:t>descargar</w:t>
-      </w:r>
-      <w:r>
-        <w:t xml:space="preserve"> el entorno de </w:t>
+        <w:t xml:space="preserve">, SASS se instala desde consola y se necesita descargar el entorno de </w:t>
       </w:r>
       <w:proofErr w:type="spellStart"/>
       <w:r>
@@ -1633,10 +1824,7 @@
     <w:p/>
     <w:p>
       <w:r>
-        <w:t>Con la consola abierta debemos poner el sigui</w:t>
-      </w:r>
-      <w:r>
-        <w:t>ente comando para instalar SAS</w:t>
+        <w:t>Con la consola abierta debemos poner el siguiente comando para instalar SAS</w:t>
       </w:r>
     </w:p>
     <w:p>
@@ -1837,7 +2025,7 @@
       <w:pPr>
         <w:pStyle w:val="Ttulo3"/>
       </w:pPr>
-      <w:bookmarkStart w:id="7" w:name="_Toc1735369"/>
+      <w:bookmarkStart w:id="7" w:name="_Toc1811643"/>
       <w:r>
         <w:lastRenderedPageBreak/>
         <w:t xml:space="preserve">Instalación de </w:t>
@@ -2110,18 +2298,22 @@
       <w:pPr>
         <w:pStyle w:val="Ttulo2"/>
       </w:pPr>
+      <w:bookmarkStart w:id="8" w:name="_Toc1811644"/>
       <w:r>
         <w:lastRenderedPageBreak/>
         <w:t>Preparando el entorno de desarrollo</w:t>
       </w:r>
+      <w:bookmarkEnd w:id="8"/>
     </w:p>
     <w:p>
       <w:pPr>
         <w:pStyle w:val="Ttulo3"/>
       </w:pPr>
+      <w:bookmarkStart w:id="9" w:name="_Toc1811645"/>
       <w:r>
         <w:t>Código Fuente del proyecto</w:t>
       </w:r>
+      <w:bookmarkEnd w:id="9"/>
     </w:p>
     <w:p>
       <w:r>
@@ -2248,9 +2440,11 @@
       <w:pPr>
         <w:pStyle w:val="Ttulo3"/>
       </w:pPr>
+      <w:bookmarkStart w:id="10" w:name="_Toc1811646"/>
       <w:r>
         <w:t>Base de datos</w:t>
       </w:r>
+      <w:bookmarkEnd w:id="10"/>
     </w:p>
     <w:p>
       <w:r>
@@ -3403,335 +3597,6 @@
 </w:styles>
 </file>
 
-<file path=word/glossary/document.xml><?xml version="1.0" encoding="utf-8"?>
-<w:glossaryDocument xmlns:ve="http://schemas.openxmlformats.org/markup-compatibility/2006" xmlns:o="urn:schemas-microsoft-com:office:office" xmlns:r="http://schemas.openxmlformats.org/officeDocument/2006/relationships" xmlns:m="http://schemas.openxmlformats.org/officeDocument/2006/math" xmlns:v="urn:schemas-microsoft-com:vml" xmlns:wp="http://schemas.openxmlformats.org/drawingml/2006/wordprocessingDrawing" xmlns:w10="urn:schemas-microsoft-com:office:word" xmlns:w="http://schemas.openxmlformats.org/wordprocessingml/2006/main" xmlns:wne="http://schemas.microsoft.com/office/word/2006/wordml">
-  <w:docParts/>
-</w:glossaryDocument>
-</file>
-
-<file path=word/glossary/fontTable.xml><?xml version="1.0" encoding="utf-8"?>
-<w:fonts xmlns:r="http://schemas.openxmlformats.org/officeDocument/2006/relationships" xmlns:w="http://schemas.openxmlformats.org/wordprocessingml/2006/main">
-  <w:font w:name="Courier New">
-    <w:panose1 w:val="02070309020205020404"/>
-    <w:charset w:val="00"/>
-    <w:family w:val="modern"/>
-    <w:pitch w:val="fixed"/>
-    <w:sig w:usb0="E0002AFF" w:usb1="C0007843" w:usb2="00000009" w:usb3="00000000" w:csb0="000001FF" w:csb1="00000000"/>
-  </w:font>
-  <w:font w:name="Times New Roman">
-    <w:panose1 w:val="02020603050405020304"/>
-    <w:charset w:val="00"/>
-    <w:family w:val="roman"/>
-    <w:pitch w:val="variable"/>
-    <w:sig w:usb0="E0002AFF" w:usb1="C0007841" w:usb2="00000009" w:usb3="00000000" w:csb0="000001FF" w:csb1="00000000"/>
-  </w:font>
-  <w:font w:name="Wingdings">
-    <w:panose1 w:val="05000000000000000000"/>
-    <w:charset w:val="02"/>
-    <w:family w:val="auto"/>
-    <w:pitch w:val="variable"/>
-    <w:sig w:usb0="00000000" w:usb1="10000000" w:usb2="00000000" w:usb3="00000000" w:csb0="80000000" w:csb1="00000000"/>
-  </w:font>
-  <w:font w:name="Symbol">
-    <w:panose1 w:val="05050102010706020507"/>
-    <w:charset w:val="02"/>
-    <w:family w:val="roman"/>
-    <w:pitch w:val="variable"/>
-    <w:sig w:usb0="00000000" w:usb1="10000000" w:usb2="00000000" w:usb3="00000000" w:csb0="80000000" w:csb1="00000000"/>
-  </w:font>
-  <w:font w:name="Calibri">
-    <w:panose1 w:val="020F0502020204030204"/>
-    <w:charset w:val="00"/>
-    <w:family w:val="swiss"/>
-    <w:pitch w:val="variable"/>
-    <w:sig w:usb0="E00002FF" w:usb1="4000ACFF" w:usb2="00000001" w:usb3="00000000" w:csb0="0000019F" w:csb1="00000000"/>
-  </w:font>
-  <w:font w:name="Cambria">
-    <w:panose1 w:val="02040503050406030204"/>
-    <w:charset w:val="00"/>
-    <w:family w:val="roman"/>
-    <w:pitch w:val="variable"/>
-    <w:sig w:usb0="E00002FF" w:usb1="400004FF" w:usb2="00000000" w:usb3="00000000" w:csb0="0000019F" w:csb1="00000000"/>
-  </w:font>
-  <w:font w:name="Century Gothic">
-    <w:panose1 w:val="020B0502020202020204"/>
-    <w:charset w:val="00"/>
-    <w:family w:val="swiss"/>
-    <w:pitch w:val="variable"/>
-    <w:sig w:usb0="00000287" w:usb1="00000000" w:usb2="00000000" w:usb3="00000000" w:csb0="0000009F" w:csb1="00000000"/>
-  </w:font>
-  <w:font w:name="Tahoma">
-    <w:panose1 w:val="020B0604030504040204"/>
-    <w:charset w:val="00"/>
-    <w:family w:val="swiss"/>
-    <w:pitch w:val="variable"/>
-    <w:sig w:usb0="E1002EFF" w:usb1="C000605B" w:usb2="00000029" w:usb3="00000000" w:csb0="000101FF" w:csb1="00000000"/>
-  </w:font>
-  <w:font w:name="Consolas">
-    <w:panose1 w:val="020B0609020204030204"/>
-    <w:charset w:val="00"/>
-    <w:family w:val="modern"/>
-    <w:pitch w:val="fixed"/>
-    <w:sig w:usb0="E10002FF" w:usb1="4000FCFF" w:usb2="00000009" w:usb3="00000000" w:csb0="0000019F" w:csb1="00000000"/>
-  </w:font>
-</w:fonts>
-</file>
-
-<file path=word/glossary/settings.xml><?xml version="1.0" encoding="utf-8"?>
-<w:settings xmlns:o="urn:schemas-microsoft-com:office:office" xmlns:r="http://schemas.openxmlformats.org/officeDocument/2006/relationships" xmlns:m="http://schemas.openxmlformats.org/officeDocument/2006/math" xmlns:v="urn:schemas-microsoft-com:vml" xmlns:w10="urn:schemas-microsoft-com:office:word" xmlns:w="http://schemas.openxmlformats.org/wordprocessingml/2006/main" xmlns:sl="http://schemas.openxmlformats.org/schemaLibrary/2006/main">
-  <w:view w:val="normal"/>
-  <w:defaultTabStop w:val="708"/>
-  <w:hyphenationZone w:val="425"/>
-  <w:characterSpacingControl w:val="doNotCompress"/>
-  <w:compat>
-    <w:useFELayout/>
-  </w:compat>
-  <w:rsids>
-    <w:rsidRoot w:val="00F2628A"/>
-    <w:rsid w:val="00C43FA6"/>
-    <w:rsid w:val="00F2628A"/>
-  </w:rsids>
-  <m:mathPr>
-    <m:mathFont m:val="Cambria Math"/>
-    <m:brkBin m:val="before"/>
-    <m:brkBinSub m:val="--"/>
-    <m:smallFrac m:val="off"/>
-    <m:dispDef/>
-    <m:lMargin m:val="0"/>
-    <m:rMargin m:val="0"/>
-    <m:defJc m:val="centerGroup"/>
-    <m:wrapIndent m:val="1440"/>
-    <m:intLim m:val="subSup"/>
-    <m:naryLim m:val="undOvr"/>
-  </m:mathPr>
-  <w:themeFontLang w:val="es-PA"/>
-  <w:clrSchemeMapping w:bg1="light1" w:t1="dark1" w:bg2="light2" w:t2="dark2" w:accent1="accent1" w:accent2="accent2" w:accent3="accent3" w:accent4="accent4" w:accent5="accent5" w:accent6="accent6" w:hyperlink="hyperlink" w:followedHyperlink="followedHyperlink"/>
-  <w:decimalSymbol w:val="."/>
-  <w:listSeparator w:val=","/>
-</w:settings>
-</file>
-
-<file path=word/glossary/styles.xml><?xml version="1.0" encoding="utf-8"?>
-<w:styles xmlns:r="http://schemas.openxmlformats.org/officeDocument/2006/relationships" xmlns:w="http://schemas.openxmlformats.org/wordprocessingml/2006/main">
-  <w:docDefaults>
-    <w:rPrDefault>
-      <w:rPr>
-        <w:rFonts w:asciiTheme="minorHAnsi" w:eastAsiaTheme="minorEastAsia" w:hAnsiTheme="minorHAnsi" w:cstheme="minorBidi"/>
-        <w:sz w:val="22"/>
-        <w:szCs w:val="22"/>
-        <w:lang w:val="es-PA" w:eastAsia="es-PA" w:bidi="ar-SA"/>
-      </w:rPr>
-    </w:rPrDefault>
-    <w:pPrDefault>
-      <w:pPr>
-        <w:spacing w:after="200" w:line="276" w:lineRule="auto"/>
-      </w:pPr>
-    </w:pPrDefault>
-  </w:docDefaults>
-  <w:latentStyles w:defLockedState="0" w:defUIPriority="99" w:defSemiHidden="1" w:defUnhideWhenUsed="1" w:defQFormat="0" w:count="267">
-    <w:lsdException w:name="Normal" w:semiHidden="0" w:uiPriority="0" w:unhideWhenUsed="0" w:qFormat="1"/>
-    <w:lsdException w:name="heading 1" w:semiHidden="0" w:uiPriority="9" w:unhideWhenUsed="0" w:qFormat="1"/>
-    <w:lsdException w:name="heading 2" w:uiPriority="9" w:qFormat="1"/>
-    <w:lsdException w:name="heading 3" w:uiPriority="9" w:qFormat="1"/>
-    <w:lsdException w:name="heading 4" w:uiPriority="9" w:qFormat="1"/>
-    <w:lsdException w:name="heading 5" w:uiPriority="9" w:qFormat="1"/>
-    <w:lsdException w:name="heading 6" w:uiPriority="9" w:qFormat="1"/>
-    <w:lsdException w:name="heading 7" w:uiPriority="9" w:qFormat="1"/>
-    <w:lsdException w:name="heading 8" w:uiPriority="9" w:qFormat="1"/>
-    <w:lsdException w:name="heading 9" w:uiPriority="9" w:qFormat="1"/>
-    <w:lsdException w:name="toc 1" w:uiPriority="39"/>
-    <w:lsdException w:name="toc 2" w:uiPriority="39"/>
-    <w:lsdException w:name="toc 3" w:uiPriority="39"/>
-    <w:lsdException w:name="toc 4" w:uiPriority="39"/>
-    <w:lsdException w:name="toc 5" w:uiPriority="39"/>
-    <w:lsdException w:name="toc 6" w:uiPriority="39"/>
-    <w:lsdException w:name="toc 7" w:uiPriority="39"/>
-    <w:lsdException w:name="toc 8" w:uiPriority="39"/>
-    <w:lsdException w:name="toc 9" w:uiPriority="39"/>
-    <w:lsdException w:name="caption" w:uiPriority="35" w:qFormat="1"/>
-    <w:lsdException w:name="Title" w:semiHidden="0" w:uiPriority="10" w:unhideWhenUsed="0" w:qFormat="1"/>
-    <w:lsdException w:name="Default Paragraph Font" w:uiPriority="1"/>
-    <w:lsdException w:name="Subtitle" w:semiHidden="0" w:uiPriority="11" w:unhideWhenUsed="0" w:qFormat="1"/>
-    <w:lsdException w:name="Strong" w:semiHidden="0" w:uiPriority="22" w:unhideWhenUsed="0" w:qFormat="1"/>
-    <w:lsdException w:name="Emphasis" w:semiHidden="0" w:uiPriority="20" w:unhideWhenUsed="0" w:qFormat="1"/>
-    <w:lsdException w:name="Table Grid" w:semiHidden="0" w:uiPriority="59" w:unhideWhenUsed="0"/>
-    <w:lsdException w:name="Placeholder Text" w:unhideWhenUsed="0"/>
-    <w:lsdException w:name="No Spacing" w:semiHidden="0" w:uiPriority="1" w:unhideWhenUsed="0" w:qFormat="1"/>
-    <w:lsdException w:name="Light Shading" w:semiHidden="0" w:uiPriority="60" w:unhideWhenUsed="0"/>
-    <w:lsdException w:name="Light List" w:semiHidden="0" w:uiPriority="61" w:unhideWhenUsed="0"/>
-    <w:lsdException w:name="Light Grid" w:semiHidden="0" w:uiPriority="62" w:unhideWhenUsed="0"/>
-    <w:lsdException w:name="Medium Shading 1" w:semiHidden="0" w:uiPriority="63" w:unhideWhenUsed="0"/>
-    <w:lsdException w:name="Medium Shading 2" w:semiHidden="0" w:uiPriority="64" w:unhideWhenUsed="0"/>
-    <w:lsdException w:name="Medium List 1" w:semiHidden="0" w:uiPriority="65" w:unhideWhenUsed="0"/>
-    <w:lsdException w:name="Medium List 2" w:semiHidden="0" w:uiPriority="66" w:unhideWhenUsed="0"/>
-    <w:lsdException w:name="Medium Grid 1" w:semiHidden="0" w:uiPriority="67" w:unhideWhenUsed="0"/>
-    <w:lsdException w:name="Medium Grid 2" w:semiHidden="0" w:uiPriority="68" w:unhideWhenUsed="0"/>
-    <w:lsdException w:name="Medium Grid 3" w:semiHidden="0" w:uiPriority="69" w:unhideWhenUsed="0"/>
-    <w:lsdException w:name="Dark List" w:semiHidden="0" w:uiPriority="70" w:unhideWhenUsed="0"/>
-    <w:lsdException w:name="Colorful Shading" w:semiHidden="0" w:uiPriority="71" w:unhideWhenUsed="0"/>
-    <w:lsdException w:name="Colorful List" w:semiHidden="0" w:uiPriority="72" w:unhideWhenUsed="0"/>
-    <w:lsdException w:name="Colorful Grid" w:semiHidden="0" w:uiPriority="73" w:unhideWhenUsed="0"/>
-    <w:lsdException w:name="Light Shading Accent 1" w:semiHidden="0" w:uiPriority="60" w:unhideWhenUsed="0"/>
-    <w:lsdException w:name="Light List Accent 1" w:semiHidden="0" w:uiPriority="61" w:unhideWhenUsed="0"/>
-    <w:lsdException w:name="Light Grid Accent 1" w:semiHidden="0" w:uiPriority="62" w:unhideWhenUsed="0"/>
-    <w:lsdException w:name="Medium Shading 1 Accent 1" w:semiHidden="0" w:uiPriority="63" w:unhideWhenUsed="0"/>
-    <w:lsdException w:name="Medium Shading 2 Accent 1" w:semiHidden="0" w:uiPriority="64" w:unhideWhenUsed="0"/>
-    <w:lsdException w:name="Medium List 1 Accent 1" w:semiHidden="0" w:uiPriority="65" w:unhideWhenUsed="0"/>
-    <w:lsdException w:name="Revision" w:unhideWhenUsed="0"/>
-    <w:lsdException w:name="List Paragraph" w:semiHidden="0" w:uiPriority="34" w:unhideWhenUsed="0" w:qFormat="1"/>
-    <w:lsdException w:name="Quote" w:semiHidden="0" w:uiPriority="29" w:unhideWhenUsed="0" w:qFormat="1"/>
-    <w:lsdException w:name="Intense Quote" w:semiHidden="0" w:uiPriority="30" w:unhideWhenUsed="0" w:qFormat="1"/>
-    <w:lsdException w:name="Medium List 2 Accent 1" w:semiHidden="0" w:uiPriority="66" w:unhideWhenUsed="0"/>
-    <w:lsdException w:name="Medium Grid 1 Accent 1" w:semiHidden="0" w:uiPriority="67" w:unhideWhenUsed="0"/>
-    <w:lsdException w:name="Medium Grid 2 Accent 1" w:semiHidden="0" w:uiPriority="68" w:unhideWhenUsed="0"/>
-    <w:lsdException w:name="Medium Grid 3 Accent 1" w:semiHidden="0" w:uiPriority="69" w:unhideWhenUsed="0"/>
-    <w:lsdException w:name="Dark List Accent 1" w:semiHidden="0" w:uiPriority="70" w:unhideWhenUsed="0"/>
-    <w:lsdException w:name="Colorful Shading Accent 1" w:semiHidden="0" w:uiPriority="71" w:unhideWhenUsed="0"/>
-    <w:lsdException w:name="Colorful List Accent 1" w:semiHidden="0" w:uiPriority="72" w:unhideWhenUsed="0"/>
-    <w:lsdException w:name="Colorful Grid Accent 1" w:semiHidden="0" w:uiPriority="73" w:unhideWhenUsed="0"/>
-    <w:lsdException w:name="Light Shading Accent 2" w:semiHidden="0" w:uiPriority="60" w:unhideWhenUsed="0"/>
-    <w:lsdException w:name="Light List Accent 2" w:semiHidden="0" w:uiPriority="61" w:unhideWhenUsed="0"/>
-    <w:lsdException w:name="Light Grid Accent 2" w:semiHidden="0" w:uiPriority="62" w:unhideWhenUsed="0"/>
-    <w:lsdException w:name="Medium Shading 1 Accent 2" w:semiHidden="0" w:uiPriority="63" w:unhideWhenUsed="0"/>
-    <w:lsdException w:name="Medium Shading 2 Accent 2" w:semiHidden="0" w:uiPriority="64" w:unhideWhenUsed="0"/>
-    <w:lsdException w:name="Medium List 1 Accent 2" w:semiHidden="0" w:uiPriority="65" w:unhideWhenUsed="0"/>
-    <w:lsdException w:name="Medium List 2 Accent 2" w:semiHidden="0" w:uiPriority="66" w:unhideWhenUsed="0"/>
-    <w:lsdException w:name="Medium Grid 1 Accent 2" w:semiHidden="0" w:uiPriority="67" w:unhideWhenUsed="0"/>
-    <w:lsdException w:name="Medium Grid 2 Accent 2" w:semiHidden="0" w:uiPriority="68" w:unhideWhenUsed="0"/>
-    <w:lsdException w:name="Medium Grid 3 Accent 2" w:semiHidden="0" w:uiPriority="69" w:unhideWhenUsed="0"/>
-    <w:lsdException w:name="Dark List Accent 2" w:semiHidden="0" w:uiPriority="70" w:unhideWhenUsed="0"/>
-    <w:lsdException w:name="Colorful Shading Accent 2" w:semiHidden="0" w:uiPriority="71" w:unhideWhenUsed="0"/>
-    <w:lsdException w:name="Colorful List Accent 2" w:semiHidden="0" w:uiPriority="72" w:unhideWhenUsed="0"/>
-    <w:lsdException w:name="Colorful Grid Accent 2" w:semiHidden="0" w:uiPriority="73" w:unhideWhenUsed="0"/>
-    <w:lsdException w:name="Light Shading Accent 3" w:semiHidden="0" w:uiPriority="60" w:unhideWhenUsed="0"/>
-    <w:lsdException w:name="Light List Accent 3" w:semiHidden="0" w:uiPriority="61" w:unhideWhenUsed="0"/>
-    <w:lsdException w:name="Light Grid Accent 3" w:semiHidden="0" w:uiPriority="62" w:unhideWhenUsed="0"/>
-    <w:lsdException w:name="Medium Shading 1 Accent 3" w:semiHidden="0" w:uiPriority="63" w:unhideWhenUsed="0"/>
-    <w:lsdException w:name="Medium Shading 2 Accent 3" w:semiHidden="0" w:uiPriority="64" w:unhideWhenUsed="0"/>
-    <w:lsdException w:name="Medium List 1 Accent 3" w:semiHidden="0" w:uiPriority="65" w:unhideWhenUsed="0"/>
-    <w:lsdException w:name="Medium List 2 Accent 3" w:semiHidden="0" w:uiPriority="66" w:unhideWhenUsed="0"/>
-    <w:lsdException w:name="Medium Grid 1 Accent 3" w:semiHidden="0" w:uiPriority="67" w:unhideWhenUsed="0"/>
-    <w:lsdException w:name="Medium Grid 2 Accent 3" w:semiHidden="0" w:uiPriority="68" w:unhideWhenUsed="0"/>
-    <w:lsdException w:name="Medium Grid 3 Accent 3" w:semiHidden="0" w:uiPriority="69" w:unhideWhenUsed="0"/>
-    <w:lsdException w:name="Dark List Accent 3" w:semiHidden="0" w:uiPriority="70" w:unhideWhenUsed="0"/>
-    <w:lsdException w:name="Colorful Shading Accent 3" w:semiHidden="0" w:uiPriority="71" w:unhideWhenUsed="0"/>
-    <w:lsdException w:name="Colorful List Accent 3" w:semiHidden="0" w:uiPriority="72" w:unhideWhenUsed="0"/>
-    <w:lsdException w:name="Colorful Grid Accent 3" w:semiHidden="0" w:uiPriority="73" w:unhideWhenUsed="0"/>
-    <w:lsdException w:name="Light Shading Accent 4" w:semiHidden="0" w:uiPriority="60" w:unhideWhenUsed="0"/>
-    <w:lsdException w:name="Light List Accent 4" w:semiHidden="0" w:uiPriority="61" w:unhideWhenUsed="0"/>
-    <w:lsdException w:name="Light Grid Accent 4" w:semiHidden="0" w:uiPriority="62" w:unhideWhenUsed="0"/>
-    <w:lsdException w:name="Medium Shading 1 Accent 4" w:semiHidden="0" w:uiPriority="63" w:unhideWhenUsed="0"/>
-    <w:lsdException w:name="Medium Shading 2 Accent 4" w:semiHidden="0" w:uiPriority="64" w:unhideWhenUsed="0"/>
-    <w:lsdException w:name="Medium List 1 Accent 4" w:semiHidden="0" w:uiPriority="65" w:unhideWhenUsed="0"/>
-    <w:lsdException w:name="Medium List 2 Accent 4" w:semiHidden="0" w:uiPriority="66" w:unhideWhenUsed="0"/>
-    <w:lsdException w:name="Medium Grid 1 Accent 4" w:semiHidden="0" w:uiPriority="67" w:unhideWhenUsed="0"/>
-    <w:lsdException w:name="Medium Grid 2 Accent 4" w:semiHidden="0" w:uiPriority="68" w:unhideWhenUsed="0"/>
-    <w:lsdException w:name="Medium Grid 3 Accent 4" w:semiHidden="0" w:uiPriority="69" w:unhideWhenUsed="0"/>
-    <w:lsdException w:name="Dark List Accent 4" w:semiHidden="0" w:uiPriority="70" w:unhideWhenUsed="0"/>
-    <w:lsdException w:name="Colorful Shading Accent 4" w:semiHidden="0" w:uiPriority="71" w:unhideWhenUsed="0"/>
-    <w:lsdException w:name="Colorful List Accent 4" w:semiHidden="0" w:uiPriority="72" w:unhideWhenUsed="0"/>
-    <w:lsdException w:name="Colorful Grid Accent 4" w:semiHidden="0" w:uiPriority="73" w:unhideWhenUsed="0"/>
-    <w:lsdException w:name="Light Shading Accent 5" w:semiHidden="0" w:uiPriority="60" w:unhideWhenUsed="0"/>
-    <w:lsdException w:name="Light List Accent 5" w:semiHidden="0" w:uiPriority="61" w:unhideWhenUsed="0"/>
-    <w:lsdException w:name="Light Grid Accent 5" w:semiHidden="0" w:uiPriority="62" w:unhideWhenUsed="0"/>
-    <w:lsdException w:name="Medium Shading 1 Accent 5" w:semiHidden="0" w:uiPriority="63" w:unhideWhenUsed="0"/>
-    <w:lsdException w:name="Medium Shading 2 Accent 5" w:semiHidden="0" w:uiPriority="64" w:unhideWhenUsed="0"/>
-    <w:lsdException w:name="Medium List 1 Accent 5" w:semiHidden="0" w:uiPriority="65" w:unhideWhenUsed="0"/>
-    <w:lsdException w:name="Medium List 2 Accent 5" w:semiHidden="0" w:uiPriority="66" w:unhideWhenUsed="0"/>
-    <w:lsdException w:name="Medium Grid 1 Accent 5" w:semiHidden="0" w:uiPriority="67" w:unhideWhenUsed="0"/>
-    <w:lsdException w:name="Medium Grid 2 Accent 5" w:semiHidden="0" w:uiPriority="68" w:unhideWhenUsed="0"/>
-    <w:lsdException w:name="Medium Grid 3 Accent 5" w:semiHidden="0" w:uiPriority="69" w:unhideWhenUsed="0"/>
-    <w:lsdException w:name="Dark List Accent 5" w:semiHidden="0" w:uiPriority="70" w:unhideWhenUsed="0"/>
-    <w:lsdException w:name="Colorful Shading Accent 5" w:semiHidden="0" w:uiPriority="71" w:unhideWhenUsed="0"/>
-    <w:lsdException w:name="Colorful List Accent 5" w:semiHidden="0" w:uiPriority="72" w:unhideWhenUsed="0"/>
-    <w:lsdException w:name="Colorful Grid Accent 5" w:semiHidden="0" w:uiPriority="73" w:unhideWhenUsed="0"/>
-    <w:lsdException w:name="Light Shading Accent 6" w:semiHidden="0" w:uiPriority="60" w:unhideWhenUsed="0"/>
-    <w:lsdException w:name="Light List Accent 6" w:semiHidden="0" w:uiPriority="61" w:unhideWhenUsed="0"/>
-    <w:lsdException w:name="Light Grid Accent 6" w:semiHidden="0" w:uiPriority="62" w:unhideWhenUsed="0"/>
-    <w:lsdException w:name="Medium Shading 1 Accent 6" w:semiHidden="0" w:uiPriority="63" w:unhideWhenUsed="0"/>
-    <w:lsdException w:name="Medium Shading 2 Accent 6" w:semiHidden="0" w:uiPriority="64" w:unhideWhenUsed="0"/>
-    <w:lsdException w:name="Medium List 1 Accent 6" w:semiHidden="0" w:uiPriority="65" w:unhideWhenUsed="0"/>
-    <w:lsdException w:name="Medium List 2 Accent 6" w:semiHidden="0" w:uiPriority="66" w:unhideWhenUsed="0"/>
-    <w:lsdException w:name="Medium Grid 1 Accent 6" w:semiHidden="0" w:uiPriority="67" w:unhideWhenUsed="0"/>
-    <w:lsdException w:name="Medium Grid 2 Accent 6" w:semiHidden="0" w:uiPriority="68" w:unhideWhenUsed="0"/>
-    <w:lsdException w:name="Medium Grid 3 Accent 6" w:semiHidden="0" w:uiPriority="69" w:unhideWhenUsed="0"/>
-    <w:lsdException w:name="Dark List Accent 6" w:semiHidden="0" w:uiPriority="70" w:unhideWhenUsed="0"/>
-    <w:lsdException w:name="Colorful Shading Accent 6" w:semiHidden="0" w:uiPriority="71" w:unhideWhenUsed="0"/>
-    <w:lsdException w:name="Colorful List Accent 6" w:semiHidden="0" w:uiPriority="72" w:unhideWhenUsed="0"/>
-    <w:lsdException w:name="Colorful Grid Accent 6" w:semiHidden="0" w:uiPriority="73" w:unhideWhenUsed="0"/>
-    <w:lsdException w:name="Subtle Emphasis" w:semiHidden="0" w:uiPriority="19" w:unhideWhenUsed="0" w:qFormat="1"/>
-    <w:lsdException w:name="Intense Emphasis" w:semiHidden="0" w:uiPriority="21" w:unhideWhenUsed="0" w:qFormat="1"/>
-    <w:lsdException w:name="Subtle Reference" w:semiHidden="0" w:uiPriority="31" w:unhideWhenUsed="0" w:qFormat="1"/>
-    <w:lsdException w:name="Intense Reference" w:semiHidden="0" w:uiPriority="32" w:unhideWhenUsed="0" w:qFormat="1"/>
-    <w:lsdException w:name="Book Title" w:semiHidden="0" w:uiPriority="33" w:unhideWhenUsed="0" w:qFormat="1"/>
-    <w:lsdException w:name="Bibliography" w:uiPriority="37"/>
-    <w:lsdException w:name="TOC Heading" w:uiPriority="39" w:qFormat="1"/>
-  </w:latentStyles>
-  <w:style w:type="paragraph" w:default="1" w:styleId="Normal">
-    <w:name w:val="Normal"/>
-    <w:qFormat/>
-  </w:style>
-  <w:style w:type="character" w:default="1" w:styleId="Fuentedeprrafopredeter">
-    <w:name w:val="Default Paragraph Font"/>
-    <w:uiPriority w:val="1"/>
-    <w:semiHidden/>
-    <w:unhideWhenUsed/>
-  </w:style>
-  <w:style w:type="table" w:default="1" w:styleId="Tablanormal">
-    <w:name w:val="Normal Table"/>
-    <w:uiPriority w:val="99"/>
-    <w:semiHidden/>
-    <w:unhideWhenUsed/>
-    <w:qFormat/>
-    <w:tblPr>
-      <w:tblInd w:w="0" w:type="dxa"/>
-      <w:tblCellMar>
-        <w:top w:w="0" w:type="dxa"/>
-        <w:left w:w="108" w:type="dxa"/>
-        <w:bottom w:w="0" w:type="dxa"/>
-        <w:right w:w="108" w:type="dxa"/>
-      </w:tblCellMar>
-    </w:tblPr>
-  </w:style>
-  <w:style w:type="numbering" w:default="1" w:styleId="Sinlista">
-    <w:name w:val="No List"/>
-    <w:uiPriority w:val="99"/>
-    <w:semiHidden/>
-    <w:unhideWhenUsed/>
-  </w:style>
-  <w:style w:type="paragraph" w:customStyle="1" w:styleId="FB03C0BB785744168A59247AA1854E85">
-    <w:name w:val="FB03C0BB785744168A59247AA1854E85"/>
-    <w:rsid w:val="00F2628A"/>
-  </w:style>
-  <w:style w:type="paragraph" w:customStyle="1" w:styleId="86348EC46BD348EF8E8B78AB316A48A6">
-    <w:name w:val="86348EC46BD348EF8E8B78AB316A48A6"/>
-    <w:rsid w:val="00F2628A"/>
-  </w:style>
-  <w:style w:type="paragraph" w:customStyle="1" w:styleId="1D60D003A42547CA82EC2597CFD38284">
-    <w:name w:val="1D60D003A42547CA82EC2597CFD38284"/>
-    <w:rsid w:val="00F2628A"/>
-  </w:style>
-  <w:style w:type="paragraph" w:customStyle="1" w:styleId="D67CB1DB8DF842268B8B6462F67BBF14">
-    <w:name w:val="D67CB1DB8DF842268B8B6462F67BBF14"/>
-    <w:rsid w:val="00F2628A"/>
-  </w:style>
-  <w:style w:type="paragraph" w:customStyle="1" w:styleId="56E7F8524E8A4E45B20D655E8B8E2E0A">
-    <w:name w:val="56E7F8524E8A4E45B20D655E8B8E2E0A"/>
-    <w:rsid w:val="00F2628A"/>
-  </w:style>
-  <w:style w:type="paragraph" w:customStyle="1" w:styleId="B5EBA4EB913C472DA03E5C39821BC818">
-    <w:name w:val="B5EBA4EB913C472DA03E5C39821BC818"/>
-    <w:rsid w:val="00F2628A"/>
-  </w:style>
-</w:styles>
-</file>
-
-<file path=word/glossary/webSettings.xml><?xml version="1.0" encoding="utf-8"?>
-<w:webSettings xmlns:r="http://schemas.openxmlformats.org/officeDocument/2006/relationships" xmlns:w="http://schemas.openxmlformats.org/wordprocessingml/2006/main">
-  <w:optimizeForBrowser/>
-</w:webSettings>
-</file>
-
 <file path=word/theme/theme1.xml><?xml version="1.0" encoding="utf-8"?>
 <a:theme xmlns:a="http://schemas.openxmlformats.org/drawingml/2006/main" name="Tema de Office">
   <a:themeElements>
@@ -4020,7 +3885,7 @@
 </file>
 
 <file path=customXml/itemProps1.xml><?xml version="1.0" encoding="utf-8"?>
-<ds:datastoreItem xmlns:ds="http://schemas.openxmlformats.org/officeDocument/2006/customXml" ds:itemID="{EBC4613A-4C33-4D87-9AB0-33C6C8688B25}">
+<ds:datastoreItem xmlns:ds="http://schemas.openxmlformats.org/officeDocument/2006/customXml" ds:itemID="{35D6DDD9-A5EB-46DF-8D84-173CC519227A}">
   <ds:schemaRefs>
     <ds:schemaRef ds:uri="http://schemas.openxmlformats.org/officeDocument/2006/bibliography"/>
   </ds:schemaRefs>

</xml_diff>